<commit_message>
Final version for review
</commit_message>
<xml_diff>
--- a/REFDOC.docx
+++ b/REFDOC.docx
@@ -2,7 +2,11 @@
 <file path=word/document.xml><?xml version="1.0" encoding="utf-8"?>
 <w:document xmlns:wpc="http://schemas.microsoft.com/office/word/2010/wordprocessingCanvas" xmlns:cx="http://schemas.microsoft.com/office/drawing/2014/chartex" xmlns:cx1="http://schemas.microsoft.com/office/drawing/2015/9/8/chartex" xmlns:cx2="http://schemas.microsoft.com/office/drawing/2015/10/21/chartex" xmlns:cx3="http://schemas.microsoft.com/office/drawing/2016/5/9/chartex" xmlns:cx4="http://schemas.microsoft.com/office/drawing/2016/5/10/chartex" xmlns:cx5="http://schemas.microsoft.com/office/drawing/2016/5/11/chartex" xmlns:cx6="http://schemas.microsoft.com/office/drawing/2016/5/12/chartex" xmlns:cx7="http://schemas.microsoft.com/office/drawing/2016/5/13/chartex" xmlns:cx8="http://schemas.microsoft.com/office/drawing/2016/5/14/chartex" xmlns:mc="http://schemas.openxmlformats.org/markup-compatibility/2006" xmlns:aink="http://schemas.microsoft.com/office/drawing/2016/ink" xmlns:am3d="http://schemas.microsoft.com/office/drawing/2017/model3d" xmlns:o="urn:schemas-microsoft-com:office:office" xmlns:oel="http://schemas.microsoft.com/office/2019/extlst" xmlns:r="http://schemas.openxmlformats.org/officeDocument/2006/relationships" xmlns:m="http://schemas.openxmlformats.org/officeDocument/2006/math" xmlns:v="urn:schemas-microsoft-com:vml" xmlns:wp14="http://schemas.microsoft.com/office/word/2010/wordprocessingDrawing" xmlns:wp="http://schemas.openxmlformats.org/drawingml/2006/wordprocessingDrawing" xmlns:w10="urn:schemas-microsoft-com:office:word" xmlns:w="http://schemas.openxmlformats.org/wordprocessingml/2006/main" xmlns:w14="http://schemas.microsoft.com/office/word/2010/wordml" xmlns:w15="http://schemas.microsoft.com/office/word/2012/wordml" xmlns:w16cex="http://schemas.microsoft.com/office/word/2018/wordml/cex" xmlns:w16cid="http://schemas.microsoft.com/office/word/2016/wordml/cid" xmlns:w16="http://schemas.microsoft.com/office/word/2018/wordml" xmlns:w16du="http://schemas.microsoft.com/office/word/2023/wordml/word16du" xmlns:w16sdtdh="http://schemas.microsoft.com/office/word/2020/wordml/sdtdatahash" xmlns:w16se="http://schemas.microsoft.com/office/word/2015/wordml/symex" xmlns:wpg="http://schemas.microsoft.com/office/word/2010/wordprocessingGroup" xmlns:wpi="http://schemas.microsoft.com/office/word/2010/wordprocessingInk" xmlns:wne="http://schemas.microsoft.com/office/word/2006/wordml" xmlns:wps="http://schemas.microsoft.com/office/word/2010/wordprocessingShape" mc:Ignorable="w14 w15 w16se w16cid w16 w16cex w16sdtdh wp14">
   <w:body>
-    <w:p/>
+    <w:p>
+      <w:pPr>
+        <w:pStyle w:val="Compact"/>
+      </w:pPr>
+    </w:p>
     <w:sectPr>
       <w:pgSz w:w="12240" w:h="15840"/>
       <w:pgMar w:top="1440" w:right="1440" w:bottom="1440" w:left="1440" w:header="720" w:footer="720" w:gutter="0"/>
@@ -1208,22 +1212,22 @@
   </w:style>
   <w:style w:type="paragraph" w:styleId="Heading3">
     <w:name w:val="heading 3"/>
-    <w:basedOn w:val="Normal"/>
+    <w:basedOn w:val="WPSubhead3"/>
     <w:next w:val="BodyText"/>
     <w:uiPriority w:val="9"/>
     <w:unhideWhenUsed/>
     <w:qFormat/>
+    <w:rsid w:val="006644FE"/>
     <w:pPr>
       <w:keepNext/>
       <w:keepLines/>
-      <w:spacing w:before="200" w:after="0"/>
+      <w:spacing w:before="200"/>
       <w:outlineLvl w:val="2"/>
     </w:pPr>
     <w:rPr>
-      <w:rFonts w:asciiTheme="majorHAnsi" w:eastAsiaTheme="majorEastAsia" w:hAnsiTheme="majorHAnsi" w:cstheme="majorBidi"/>
-      <w:b/>
+      <w:rFonts w:ascii="Arial" w:eastAsiaTheme="majorEastAsia" w:hAnsi="Arial" w:cstheme="majorBidi"/>
       <w:bCs/>
-      <w:color w:val="4F81BD" w:themeColor="accent1"/>
+      <w:color w:val="000000" w:themeColor="text1"/>
     </w:rPr>
   </w:style>
   <w:style w:type="paragraph" w:styleId="Heading4">
@@ -1392,12 +1396,13 @@
     <w:name w:val="Compact"/>
     <w:basedOn w:val="WPTableBody"/>
     <w:qFormat/>
-    <w:rsid w:val="00E37CE7"/>
+    <w:rsid w:val="00244E71"/>
     <w:pPr>
       <w:spacing w:before="36" w:after="36"/>
     </w:pPr>
     <w:rPr>
       <w:rFonts w:ascii="Arial" w:hAnsi="Arial"/>
+      <w:sz w:val="18"/>
     </w:rPr>
   </w:style>
   <w:style w:type="paragraph" w:styleId="Title">

</xml_diff>